<commit_message>
made some changes on word file
</commit_message>
<xml_diff>
--- a/doc/3_School Website Templet Overview.docx
+++ b/doc/3_School Website Templet Overview.docx
@@ -366,7 +366,7 @@
           <w:szCs w:val="36"/>
           <w:u w:val="double"/>
         </w:rPr>
-        <w:t>Blogging</w:t>
+        <w:t>Modern Design</w:t>
       </w:r>
     </w:p>
     <w:p>
@@ -389,14 +389,13 @@
           <w:noProof/>
           <w:sz w:val="36"/>
           <w:szCs w:val="36"/>
-          <w:u w:val="double"/>
           <w:lang w:bidi="hi-IN"/>
         </w:rPr>
         <w:drawing>
-          <wp:inline distT="0" distB="0" distL="0" distR="0">
+          <wp:inline distT="0" distB="0" distL="0" distR="0" wp14:anchorId="0C6D0D04" wp14:editId="4E991C1B">
             <wp:extent cx="5943600" cy="3256915"/>
             <wp:effectExtent l="0" t="0" r="0" b="635"/>
-            <wp:docPr id="11" name="Picture 11"/>
+            <wp:docPr id="12" name="Picture 12"/>
             <wp:cNvGraphicFramePr>
               <a:graphicFrameLocks xmlns:a="http://schemas.openxmlformats.org/drawingml/2006/main" noChangeAspect="1"/>
             </wp:cNvGraphicFramePr>
@@ -404,7 +403,7 @@
               <a:graphicData uri="http://schemas.openxmlformats.org/drawingml/2006/picture">
                 <pic:pic xmlns:pic="http://schemas.openxmlformats.org/drawingml/2006/picture">
                   <pic:nvPicPr>
-                    <pic:cNvPr id="11" name="blog.png"/>
+                    <pic:cNvPr id="12" name="modern.png"/>
                     <pic:cNvPicPr/>
                   </pic:nvPicPr>
                   <pic:blipFill>
@@ -450,10 +449,27 @@
           <w:sz w:val="28"/>
           <w:szCs w:val="28"/>
         </w:rPr>
-        <w:t>A blogging section on a school website template is an excellent way to keep people informed and engaged. It can help the school to be found more easily online and showcase their expertise in different subjects. Students can also get involved and improve their writing and communication skills by contributing to the blog.</w:t>
+        <w:t xml:space="preserve">Modern design is an essential aspect of a school website template, as it can help create a positive impression and convey the professionalism of the school. It focuses on creating an intuitive user experience, using clear headings and easily identifiable menus. The use of multimedia elements such as images and videos can help </w:t>
+      </w:r>
+      <w:r>
+        <w:rPr>
+          <w:rFonts w:ascii="Poppins" w:hAnsi="Poppins" w:cs="Poppins"/>
+          <w:sz w:val="28"/>
+          <w:szCs w:val="28"/>
+        </w:rPr>
+        <w:lastRenderedPageBreak/>
+        <w:t>make the website more engaging and capture the attention of visitors. By incorporating modern design trends, schools can create a functional and user-friendly website that refl</w:t>
       </w:r>
       <w:bookmarkStart w:id="0" w:name="_GoBack"/>
       <w:bookmarkEnd w:id="0"/>
+      <w:r>
+        <w:rPr>
+          <w:rFonts w:ascii="Poppins" w:hAnsi="Poppins" w:cs="Poppins"/>
+          <w:sz w:val="28"/>
+          <w:szCs w:val="28"/>
+        </w:rPr>
+        <w:t>ects their values and strengths.</w:t>
+      </w:r>
     </w:p>
     <w:p>
       <w:pPr>
@@ -476,54 +492,170 @@
           <w:szCs w:val="36"/>
           <w:u w:val="double"/>
         </w:rPr>
+        <w:t>Blogging</w:t>
+      </w:r>
+    </w:p>
+    <w:p>
+      <w:pPr>
+        <w:jc w:val="center"/>
+        <w:rPr>
+          <w:rFonts w:ascii="Poppins" w:hAnsi="Poppins" w:cs="Poppins"/>
+          <w:b/>
+          <w:bCs/>
+          <w:sz w:val="36"/>
+          <w:szCs w:val="36"/>
+          <w:u w:val="double"/>
+        </w:rPr>
+      </w:pPr>
+      <w:r>
+        <w:rPr>
+          <w:rFonts w:ascii="Poppins" w:hAnsi="Poppins" w:cs="Poppins"/>
+          <w:b/>
+          <w:bCs/>
+          <w:noProof/>
+          <w:sz w:val="36"/>
+          <w:szCs w:val="36"/>
+          <w:u w:val="double"/>
+          <w:lang w:bidi="hi-IN"/>
+        </w:rPr>
+        <w:drawing>
+          <wp:inline distT="0" distB="0" distL="0" distR="0">
+            <wp:extent cx="5943600" cy="3256915"/>
+            <wp:effectExtent l="0" t="0" r="0" b="635"/>
+            <wp:docPr id="11" name="Picture 11"/>
+            <wp:cNvGraphicFramePr>
+              <a:graphicFrameLocks xmlns:a="http://schemas.openxmlformats.org/drawingml/2006/main" noChangeAspect="1"/>
+            </wp:cNvGraphicFramePr>
+            <a:graphic xmlns:a="http://schemas.openxmlformats.org/drawingml/2006/main">
+              <a:graphicData uri="http://schemas.openxmlformats.org/drawingml/2006/picture">
+                <pic:pic xmlns:pic="http://schemas.openxmlformats.org/drawingml/2006/picture">
+                  <pic:nvPicPr>
+                    <pic:cNvPr id="11" name="blog.png"/>
+                    <pic:cNvPicPr/>
+                  </pic:nvPicPr>
+                  <pic:blipFill>
+                    <a:blip r:embed="rId8" cstate="print">
+                      <a:extLst>
+                        <a:ext uri="{28A0092B-C50C-407E-A947-70E740481C1C}">
+                          <a14:useLocalDpi xmlns:a14="http://schemas.microsoft.com/office/drawing/2010/main" val="0"/>
+                        </a:ext>
+                      </a:extLst>
+                    </a:blip>
+                    <a:stretch>
+                      <a:fillRect/>
+                    </a:stretch>
+                  </pic:blipFill>
+                  <pic:spPr>
+                    <a:xfrm>
+                      <a:off x="0" y="0"/>
+                      <a:ext cx="5943600" cy="3256915"/>
+                    </a:xfrm>
+                    <a:prstGeom prst="rect">
+                      <a:avLst/>
+                    </a:prstGeom>
+                  </pic:spPr>
+                </pic:pic>
+              </a:graphicData>
+            </a:graphic>
+          </wp:inline>
+        </w:drawing>
+      </w:r>
+    </w:p>
+    <w:p>
+      <w:pPr>
+        <w:jc w:val="both"/>
+        <w:rPr>
+          <w:rFonts w:ascii="Poppins" w:hAnsi="Poppins" w:cs="Poppins"/>
+          <w:sz w:val="28"/>
+          <w:szCs w:val="28"/>
+        </w:rPr>
+      </w:pPr>
+      <w:r>
+        <w:rPr>
+          <w:rFonts w:ascii="Poppins" w:hAnsi="Poppins" w:cs="Poppins"/>
+          <w:sz w:val="28"/>
+          <w:szCs w:val="28"/>
+        </w:rPr>
+        <w:t>A blogging section on a school website template is an excellent way to keep people informed and engaged. It can help the school to be found more easily online and showcase their expertise in different subjects. Students can also get involved and improve their writing and communication skills by contributing to the blog.</w:t>
+      </w:r>
+    </w:p>
+    <w:p>
+      <w:pPr>
+        <w:jc w:val="center"/>
+        <w:rPr>
+          <w:rFonts w:ascii="Poppins" w:hAnsi="Poppins" w:cs="Poppins"/>
+          <w:b/>
+          <w:bCs/>
+          <w:sz w:val="36"/>
+          <w:szCs w:val="36"/>
+          <w:u w:val="double"/>
+        </w:rPr>
+      </w:pPr>
+      <w:r>
+        <w:rPr>
+          <w:rFonts w:ascii="Poppins" w:hAnsi="Poppins" w:cs="Poppins"/>
+          <w:b/>
+          <w:bCs/>
+          <w:sz w:val="36"/>
+          <w:szCs w:val="36"/>
+          <w:u w:val="double"/>
+        </w:rPr>
+        <w:t>It’s Free</w:t>
+      </w:r>
+    </w:p>
+    <w:p>
+      <w:pPr>
+        <w:jc w:val="both"/>
+        <w:rPr>
+          <w:rFonts w:ascii="Poppins" w:hAnsi="Poppins" w:cs="Poppins"/>
+          <w:sz w:val="28"/>
+          <w:szCs w:val="28"/>
+        </w:rPr>
+      </w:pPr>
+      <w:r>
+        <w:rPr>
+          <w:rFonts w:ascii="Poppins" w:hAnsi="Poppins" w:cs="Poppins"/>
+          <w:sz w:val="28"/>
+          <w:szCs w:val="28"/>
+        </w:rPr>
+        <w:t>This free website template is a fantastic opportunity for schools to showcase their values, mission, and achievements in a professional and visually stunning way. It's a powerful tool that can help your school standout online and attract more students and visitors.</w:t>
+      </w:r>
+    </w:p>
+    <w:p>
+      <w:pPr>
+        <w:jc w:val="both"/>
+        <w:rPr>
+          <w:rFonts w:ascii="Poppins" w:hAnsi="Poppins" w:cs="Poppins"/>
+          <w:sz w:val="28"/>
+          <w:szCs w:val="28"/>
+        </w:rPr>
+      </w:pPr>
+    </w:p>
+    <w:p>
+      <w:pPr>
+        <w:jc w:val="both"/>
+        <w:rPr>
+          <w:rFonts w:ascii="Poppins" w:hAnsi="Poppins" w:cs="Poppins"/>
+          <w:sz w:val="28"/>
+          <w:szCs w:val="28"/>
+        </w:rPr>
+      </w:pPr>
+      <w:r>
+        <w:rPr>
+          <w:rFonts w:ascii="Poppins" w:hAnsi="Poppins" w:cs="Poppins"/>
+          <w:sz w:val="28"/>
+          <w:szCs w:val="28"/>
+        </w:rPr>
+        <w:t xml:space="preserve">Larch Soft Pvt. Ltd. is delighted to offer this template as a gift to schools looking to create a strong online presence. We believe that every school should have the opportunity to represent themselves </w:t>
+      </w:r>
+      <w:r>
+        <w:rPr>
+          <w:rFonts w:ascii="Poppins" w:hAnsi="Poppins" w:cs="Poppins"/>
+          <w:sz w:val="28"/>
+          <w:szCs w:val="28"/>
+        </w:rPr>
         <w:lastRenderedPageBreak/>
-        <w:t>It’s Free</w:t>
-      </w:r>
-    </w:p>
-    <w:p>
-      <w:pPr>
-        <w:jc w:val="both"/>
-        <w:rPr>
-          <w:rFonts w:ascii="Poppins" w:hAnsi="Poppins" w:cs="Poppins"/>
-          <w:sz w:val="28"/>
-          <w:szCs w:val="28"/>
-        </w:rPr>
-      </w:pPr>
-      <w:r>
-        <w:rPr>
-          <w:rFonts w:ascii="Poppins" w:hAnsi="Poppins" w:cs="Poppins"/>
-          <w:sz w:val="28"/>
-          <w:szCs w:val="28"/>
-        </w:rPr>
-        <w:t>This free website template is a fantastic opportunity for schools to showcase their values, mission, and achievements in a professional and visually stunning way. It's a powerful tool that can help your school standout online and attract more students and visitors.</w:t>
-      </w:r>
-    </w:p>
-    <w:p>
-      <w:pPr>
-        <w:jc w:val="both"/>
-        <w:rPr>
-          <w:rFonts w:ascii="Poppins" w:hAnsi="Poppins" w:cs="Poppins"/>
-          <w:sz w:val="28"/>
-          <w:szCs w:val="28"/>
-        </w:rPr>
-      </w:pPr>
-    </w:p>
-    <w:p>
-      <w:pPr>
-        <w:jc w:val="both"/>
-        <w:rPr>
-          <w:rFonts w:ascii="Poppins" w:hAnsi="Poppins" w:cs="Poppins"/>
-          <w:sz w:val="28"/>
-          <w:szCs w:val="28"/>
-        </w:rPr>
-      </w:pPr>
-      <w:r>
-        <w:rPr>
-          <w:rFonts w:ascii="Poppins" w:hAnsi="Poppins" w:cs="Poppins"/>
-          <w:sz w:val="28"/>
-          <w:szCs w:val="28"/>
-        </w:rPr>
-        <w:t>Larch Soft Pvt. Ltd. is delighted to offer this template as a gift to schools looking to create a strong online presence. We believe that every school should have the opportunity to represent themselves in the best possible light, and this template is our way of helping schools achieve that goal.</w:t>
+        <w:t>in the best possible light, and this template is our way of helping schools achieve that goal.</w:t>
       </w:r>
     </w:p>
     <w:p>

</xml_diff>